<commit_message>
Vista de celular actualizada, primer implementacion del catalogo de hombre
</commit_message>
<xml_diff>
--- a/Documentación JayStore relojería.docx
+++ b/Documentación JayStore relojería.docx
@@ -148,6 +148,9 @@
         <w:jc w:val="both"/>
       </w:pPr>
       <w:r>
+        <w:rPr>
+          <w:noProof/>
+        </w:rPr>
         <w:drawing>
           <wp:inline distT="0" distB="0" distL="0" distR="0" wp14:anchorId="3FC0DA0C" wp14:editId="1625ECF8">
             <wp:extent cx="5943600" cy="2225675"/>
@@ -234,11 +237,9 @@
       <w:r>
         <w:t xml:space="preserve">, por </w:t>
       </w:r>
-      <w:proofErr w:type="gramStart"/>
-      <w:r>
-        <w:t>tanto</w:t>
-      </w:r>
-      <w:proofErr w:type="gramEnd"/>
+      <w:r>
+        <w:t>tanto,</w:t>
+      </w:r>
       <w:r>
         <w:t xml:space="preserve"> no llevara sistema de venta desde la página.</w:t>
       </w:r>
@@ -1395,6 +1396,7 @@
   <w:style w:type="character" w:default="1" w:styleId="Fuentedeprrafopredeter">
     <w:name w:val="Default Paragraph Font"/>
     <w:uiPriority w:val="1"/>
+    <w:semiHidden/>
     <w:unhideWhenUsed/>
   </w:style>
   <w:style w:type="table" w:default="1" w:styleId="Tablanormal">

</xml_diff>